<commit_message>
Revert "Update Mohammed Abouzain.docx"
This reverts commit 9227ee6f066c6aaf7ba3f58ebf567e8e505c51b4.
</commit_message>
<xml_diff>
--- a/Mohammed Abouzain.docx
+++ b/Mohammed Abouzain.docx
@@ -12,26 +12,7 @@
         <w:rPr>
           <w:lang w:val="hu-HU"/>
         </w:rPr>
-        <w:t>Mohammed Abouzai</w:t>
-      </w:r>
-      <w:r>
-        <w:rPr>
-          <w:lang w:val="hu-HU"/>
-        </w:rPr>
-        <w:t>n</w:t>
-      </w:r>
-    </w:p>
-    <w:p>
-      <w:pPr>
-        <w:rPr>
-          <w:lang w:val="hu-HU"/>
-        </w:rPr>
-      </w:pPr>
-      <w:r>
-        <w:rPr>
-          <w:lang w:val="hu-HU"/>
-        </w:rPr>
-        <w:t>Nikola Todev</w:t>
+        <w:t>Mohammed Abouzain</w:t>
       </w:r>
     </w:p>
     <w:sectPr>

</xml_diff>